<commit_message>
[Update manual de usuario]
</commit_message>
<xml_diff>
--- a/manual.docx
+++ b/manual.docx
@@ -388,7 +388,67 @@
       <w:r>
         <w:t>Para eliminar el proveedor de ha</w:t>
       </w:r>
+    </w:p>
+    <w:p>
+      <w:r>
+        <w:t>Si se desea eliminar el proveedor, se hace clic sobre el botón de eliminar, de lo contrario se hace clic en cancela o cerrar para no eliminar el proveedor.</w:t>
+      </w:r>
+    </w:p>
+    <w:p>
+      <w:r>
+        <w:t>Nota: si se elimina un proveedor, este se eliminara de forma permanente de la base de datos.</w:t>
+      </w:r>
+    </w:p>
+    <w:p>
+      <w:r>
+        <w:t>Al eliminar un proveedor se mostrara el siguiente mensaje de satisfacción.</w:t>
+      </w:r>
+    </w:p>
+    <w:p/>
+    <w:p>
+      <w:r>
+        <w:t>Para buscar productos por nombres se debe ingresar la búsqueda en el siguiente cuadro de búsqueda.</w:t>
+      </w:r>
+    </w:p>
+    <w:p>
+      <w:r>
+        <w:t>Luego de haber ingresado la búsqueda, se hace clic sobre el botón de buscar, y posteriormente se mostrara los resultados de la búsqueda, de los contrario no enciente el producto buscado se mostrara un mensaje de error diciendo que el producto no fue encontrado.</w:t>
+      </w:r>
+    </w:p>
+    <w:p>
+      <w:r>
+        <w:t>Se ingresa la fecha de inicio y la fecha final en la cual se mostraran los resultados de búsqueda.</w:t>
+      </w:r>
+    </w:p>
+    <w:p>
+      <w:r>
+        <w:t>Para volver a ver todos los productos nuevamente, se puede actualizar la página o dar clic en el botón de actualizar.</w:t>
+      </w:r>
+    </w:p>
+    <w:p/>
+    <w:p>
+      <w:r>
+        <w:t>Para acceder a la aplicación debe ingresar el usuario y contraseña asignadas en el siguiente formulario, y luego hacer clic en el botón de iniciar sesión.</w:t>
+      </w:r>
+    </w:p>
+    <w:p>
+      <w:r>
+        <w:t xml:space="preserve">Si el usuario o contraseña que se ingresó se mostrara </w:t>
+      </w:r>
+      <w:r>
+        <w:t>el siguiente mensaje.</w:t>
+      </w:r>
+    </w:p>
+    <w:p>
+      <w:r>
+        <w:t xml:space="preserve">Si el usuario que intenta ingresar está bloqueado se mostrara el siguiente mensaje </w:t>
+      </w:r>
+    </w:p>
+    <w:p>
       <w:bookmarkStart w:id="0" w:name="_GoBack"/>
+      <w:r>
+        <w:t>Si el usuario y contraseña ingresado son correctos, se permitirá el acceso inmediato a la aplicación conforme a los permisos que tenga el usuario.</w:t>
+      </w:r>
       <w:bookmarkEnd w:id="0"/>
     </w:p>
     <w:sectPr>

</xml_diff>